<commit_message>
added small paragraph after flowchart
</commit_message>
<xml_diff>
--- a/report.docx
+++ b/report.docx
@@ -6265,10 +6265,48 @@
         <w:t xml:space="preserve">The detector failed to detect </w:t>
       </w:r>
       <w:r>
-        <w:t xml:space="preserve">some of the dartboards, for example at picture 13 as there are </w:t>
-      </w:r>
-      <w:r>
-        <w:t>other parts of the picture with circular forms. At picture 13, the letters on the dartboard are arranged in a circular way, which produces a false result, as the detector detects a dartboard where the letters are, and our implementation of the Hough transform finds the circles there. The dartboard is not detected with ease in this picture, as the circle is broken by the huge dart in the middle. The detection of this picture could be improved by decreasing the threshold on the Hough transform, but that would interfere with our overall results.</w:t>
+        <w:t xml:space="preserve">some of the dartboards, for example </w:t>
+      </w:r>
+      <w:r>
+        <w:t>in</w:t>
+      </w:r>
+      <w:r>
+        <w:t xml:space="preserve"> picture 13 as there are </w:t>
+      </w:r>
+      <w:r>
+        <w:t>other parts of the picture with circular forms</w:t>
+      </w:r>
+      <w:r>
+        <w:t>, such as t</w:t>
+      </w:r>
+      <w:r>
+        <w:t xml:space="preserve">he letters on the </w:t>
+      </w:r>
+      <w:r>
+        <w:t>large dart.</w:t>
+      </w:r>
+      <w:r>
+        <w:t xml:space="preserve"> </w:t>
+      </w:r>
+      <w:r>
+        <w:t>This leads to a false detection.</w:t>
+      </w:r>
+      <w:r>
+        <w:t xml:space="preserve"> The </w:t>
+      </w:r>
+      <w:r>
+        <w:t xml:space="preserve">actual </w:t>
+      </w:r>
+      <w:r>
+        <w:t xml:space="preserve">dartboard is not detected with ease in this picture, as the circle is broken by the huge dart in the middle. The detection of this picture could be improved by decreasing the threshold on the Hough transform, but that would </w:t>
+      </w:r>
+      <w:r>
+        <w:t>alter</w:t>
+      </w:r>
+      <w:bookmarkStart w:id="0" w:name="_GoBack"/>
+      <w:bookmarkEnd w:id="0"/>
+      <w:r>
+        <w:t xml:space="preserve"> our overall results.</w:t>
       </w:r>
     </w:p>
     <w:p>
@@ -6287,40 +6325,40 @@
         <mc:AlternateContent>
           <mc:Choice Requires="wpc">
             <w:drawing>
-              <wp:anchor distT="0" distB="0" distL="114300" distR="114300" simplePos="0" relativeHeight="251713536" behindDoc="1" locked="0" layoutInCell="1" allowOverlap="1" wp14:anchorId="2E3A82BE" wp14:editId="7ABEB508">
+              <wp:anchor distT="0" distB="0" distL="114300" distR="114300" simplePos="0" relativeHeight="251713536" behindDoc="1" locked="0" layoutInCell="1" allowOverlap="1" wp14:anchorId="2E3A82BE" wp14:editId="5B89AB89">
                 <wp:simplePos x="0" y="0"/>
                 <wp:positionH relativeFrom="margin">
-                  <wp:align>right</wp:align>
+                  <wp:posOffset>15240</wp:posOffset>
                 </wp:positionH>
                 <wp:positionV relativeFrom="paragraph">
                   <wp:posOffset>596900</wp:posOffset>
                 </wp:positionV>
-                <wp:extent cx="5732780" cy="1905000"/>
-                <wp:effectExtent l="0" t="0" r="1270" b="0"/>
+                <wp:extent cx="5720080" cy="1905000"/>
+                <wp:effectExtent l="0" t="0" r="0" b="0"/>
                 <wp:wrapTight wrapText="bothSides">
                   <wp:wrapPolygon edited="0">
-                    <wp:start x="13494" y="0"/>
-                    <wp:lineTo x="2656" y="432"/>
-                    <wp:lineTo x="502" y="864"/>
-                    <wp:lineTo x="502" y="5184"/>
-                    <wp:lineTo x="646" y="7128"/>
-                    <wp:lineTo x="861" y="8424"/>
-                    <wp:lineTo x="8470" y="10584"/>
-                    <wp:lineTo x="12489" y="10584"/>
-                    <wp:lineTo x="3732" y="12312"/>
-                    <wp:lineTo x="861" y="12960"/>
-                    <wp:lineTo x="861" y="14040"/>
-                    <wp:lineTo x="502" y="15120"/>
-                    <wp:lineTo x="287" y="16416"/>
-                    <wp:lineTo x="287" y="20304"/>
-                    <wp:lineTo x="2584" y="20952"/>
-                    <wp:lineTo x="13422" y="21384"/>
-                    <wp:lineTo x="20887" y="21384"/>
-                    <wp:lineTo x="21174" y="20952"/>
-                    <wp:lineTo x="21533" y="19440"/>
-                    <wp:lineTo x="21533" y="1296"/>
-                    <wp:lineTo x="20815" y="0"/>
-                    <wp:lineTo x="13494" y="0"/>
+                    <wp:start x="13452" y="0"/>
+                    <wp:lineTo x="2590" y="432"/>
+                    <wp:lineTo x="432" y="864"/>
+                    <wp:lineTo x="432" y="5184"/>
+                    <wp:lineTo x="575" y="7128"/>
+                    <wp:lineTo x="791" y="8424"/>
+                    <wp:lineTo x="8417" y="10584"/>
+                    <wp:lineTo x="12445" y="10584"/>
+                    <wp:lineTo x="3669" y="12312"/>
+                    <wp:lineTo x="791" y="12960"/>
+                    <wp:lineTo x="791" y="14040"/>
+                    <wp:lineTo x="432" y="15120"/>
+                    <wp:lineTo x="216" y="16416"/>
+                    <wp:lineTo x="216" y="20304"/>
+                    <wp:lineTo x="2518" y="20952"/>
+                    <wp:lineTo x="13380" y="21384"/>
+                    <wp:lineTo x="20861" y="21384"/>
+                    <wp:lineTo x="21149" y="20952"/>
+                    <wp:lineTo x="21509" y="19440"/>
+                    <wp:lineTo x="21509" y="1296"/>
+                    <wp:lineTo x="20790" y="0"/>
+                    <wp:lineTo x="13452" y="0"/>
                   </wp:wrapPolygon>
                 </wp:wrapTight>
                 <wp:docPr id="37" name="Canvas 37"/>
@@ -6337,7 +6375,7 @@
                         <wps:cNvSpPr/>
                         <wps:spPr>
                           <a:xfrm>
-                            <a:off x="142875" y="57150"/>
+                            <a:off x="130237" y="57150"/>
                             <a:ext cx="1257300" cy="695325"/>
                           </a:xfrm>
                           <a:prstGeom prst="ellipse">
@@ -6389,7 +6427,7 @@
                         <wps:cNvSpPr/>
                         <wps:spPr>
                           <a:xfrm>
-                            <a:off x="104775" y="1114425"/>
+                            <a:off x="92137" y="1114425"/>
                             <a:ext cx="1352550" cy="704850"/>
                           </a:xfrm>
                           <a:prstGeom prst="ellipse">
@@ -6441,7 +6479,7 @@
                         <wps:cNvSpPr/>
                         <wps:spPr>
                           <a:xfrm>
-                            <a:off x="1684950" y="75224"/>
+                            <a:off x="1672312" y="75224"/>
                             <a:ext cx="1353525" cy="648675"/>
                           </a:xfrm>
                           <a:prstGeom prst="ellipse">
@@ -6493,7 +6531,7 @@
                         <wps:cNvSpPr/>
                         <wps:spPr>
                           <a:xfrm>
-                            <a:off x="1713525" y="1123950"/>
+                            <a:off x="1700887" y="1123950"/>
                             <a:ext cx="1305900" cy="677250"/>
                           </a:xfrm>
                           <a:prstGeom prst="ellipse">
@@ -6545,7 +6583,7 @@
                         <wps:cNvSpPr/>
                         <wps:spPr>
                           <a:xfrm>
-                            <a:off x="3390901" y="19050"/>
+                            <a:off x="3378263" y="19050"/>
                             <a:ext cx="2314574" cy="1866900"/>
                           </a:xfrm>
                           <a:prstGeom prst="roundRect">
@@ -6633,7 +6671,7 @@
                         </wps:cNvCnPr>
                         <wps:spPr>
                           <a:xfrm>
-                            <a:off x="3057525" y="400050"/>
+                            <a:off x="3044887" y="400050"/>
                             <a:ext cx="333376" cy="552450"/>
                           </a:xfrm>
                           <a:prstGeom prst="straightConnector1">
@@ -6672,7 +6710,7 @@
                         </wps:cNvCnPr>
                         <wps:spPr>
                           <a:xfrm flipV="1">
-                            <a:off x="3028950" y="952500"/>
+                            <a:off x="3016312" y="952500"/>
                             <a:ext cx="361951" cy="542925"/>
                           </a:xfrm>
                           <a:prstGeom prst="straightConnector1">
@@ -6712,7 +6750,7 @@
                         </wps:cNvCnPr>
                         <wps:spPr>
                           <a:xfrm flipV="1">
-                            <a:off x="1400175" y="399562"/>
+                            <a:off x="1387537" y="399562"/>
                             <a:ext cx="284775" cy="5251"/>
                           </a:xfrm>
                           <a:prstGeom prst="straightConnector1">
@@ -6752,7 +6790,7 @@
                         </wps:cNvCnPr>
                         <wps:spPr>
                           <a:xfrm flipV="1">
-                            <a:off x="1457325" y="1462575"/>
+                            <a:off x="1444687" y="1462575"/>
                             <a:ext cx="256200" cy="4275"/>
                           </a:xfrm>
                           <a:prstGeom prst="straightConnector1">
@@ -6798,7 +6836,7 @@
           </mc:Choice>
           <mc:Fallback>
             <w:pict>
-              <v:group w14:anchorId="2E3A82BE" id="Canvas 37" o:spid="_x0000_s1044" editas="canvas" style="position:absolute;left:0;text-align:left;margin-left:400.2pt;margin-top:47pt;width:451.4pt;height:150pt;z-index:-251602944;mso-position-horizontal:right;mso-position-horizontal-relative:margin;mso-width-relative:margin;mso-height-relative:margin" coordsize="57327,19050" o:gfxdata="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">
+              <v:group w14:anchorId="2E3A82BE" id="Canvas 37" o:spid="_x0000_s1044" editas="canvas" style="position:absolute;left:0;text-align:left;margin-left:1.2pt;margin-top:47pt;width:450.4pt;height:150pt;z-index:-251602944;mso-position-horizontal-relative:margin;mso-width-relative:margin;mso-height-relative:margin" coordsize="57200,19050" o:gfxdata="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">
                 <v:shapetype id="_x0000_t75" coordsize="21600,21600" o:spt="75" o:preferrelative="t" path="m@4@5l@4@11@9@11@9@5xe" filled="f" stroked="f">
                   <v:stroke joinstyle="miter"/>
                   <v:formulas>
@@ -6818,11 +6856,11 @@
                   <v:path o:extrusionok="f" gradientshapeok="t" o:connecttype="rect"/>
                   <o:lock v:ext="edit" aspectratio="t"/>
                 </v:shapetype>
-                <v:shape id="_x0000_s1045" type="#_x0000_t75" style="position:absolute;width:57327;height:19050;visibility:visible;mso-wrap-style:square">
+                <v:shape id="_x0000_s1045" type="#_x0000_t75" style="position:absolute;width:57200;height:19050;visibility:visible;mso-wrap-style:square">
                   <v:fill o:detectmouseclick="t"/>
                   <v:path o:connecttype="none"/>
                 </v:shape>
-                <v:oval id="Oval 39" o:spid="_x0000_s1046" style="position:absolute;left:1428;top:571;width:12573;height:6953;visibility:visible;mso-wrap-style:square;v-text-anchor:middle" o:gfxdata="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" fillcolor="#1f3763 [1604]" strokecolor="#1f3763 [1604]" strokeweight="1pt">
+                <v:oval id="Oval 39" o:spid="_x0000_s1046" style="position:absolute;left:1302;top:571;width:12573;height:6953;visibility:visible;mso-wrap-style:square;v-text-anchor:middle" o:gfxdata="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" fillcolor="#1f3763 [1604]" strokecolor="#1f3763 [1604]" strokeweight="1pt">
                   <v:stroke joinstyle="miter"/>
                   <v:textbox>
                     <w:txbxContent>
@@ -6837,7 +6875,7 @@
                     </w:txbxContent>
                   </v:textbox>
                 </v:oval>
-                <v:oval id="Oval 40" o:spid="_x0000_s1047" style="position:absolute;left:1047;top:11144;width:13526;height:7048;visibility:visible;mso-wrap-style:square;v-text-anchor:middle" o:gfxdata="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" fillcolor="#1f3763 [1604]" strokecolor="#1f3763 [1604]" strokeweight="1pt">
+                <v:oval id="Oval 40" o:spid="_x0000_s1047" style="position:absolute;left:921;top:11144;width:13525;height:7048;visibility:visible;mso-wrap-style:square;v-text-anchor:middle" o:gfxdata="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" fillcolor="#1f3763 [1604]" strokecolor="#1f3763 [1604]" strokeweight="1pt">
                   <v:stroke joinstyle="miter"/>
                   <v:textbox>
                     <w:txbxContent>
@@ -6852,7 +6890,7 @@
                     </w:txbxContent>
                   </v:textbox>
                 </v:oval>
-                <v:oval id="Oval 41" o:spid="_x0000_s1048" style="position:absolute;left:16849;top:752;width:13535;height:6486;visibility:visible;mso-wrap-style:square;v-text-anchor:middle" o:gfxdata="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" fillcolor="#2f5496 [2404]" strokecolor="#1f3763 [1604]" strokeweight="1pt">
+                <v:oval id="Oval 41" o:spid="_x0000_s1048" style="position:absolute;left:16723;top:752;width:13535;height:6486;visibility:visible;mso-wrap-style:square;v-text-anchor:middle" o:gfxdata="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" fillcolor="#2f5496 [2404]" strokecolor="#1f3763 [1604]" strokeweight="1pt">
                   <v:stroke joinstyle="miter"/>
                   <v:textbox>
                     <w:txbxContent>
@@ -6867,7 +6905,7 @@
                     </w:txbxContent>
                   </v:textbox>
                 </v:oval>
-                <v:oval id="Oval 42" o:spid="_x0000_s1049" style="position:absolute;left:17135;top:11239;width:13059;height:6773;visibility:visible;mso-wrap-style:square;v-text-anchor:middle" o:gfxdata="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" fillcolor="#2f5496 [2404]" strokecolor="#1f3763 [1604]" strokeweight="1pt">
+                <v:oval id="Oval 42" o:spid="_x0000_s1049" style="position:absolute;left:17008;top:11239;width:13059;height:6773;visibility:visible;mso-wrap-style:square;v-text-anchor:middle" o:gfxdata="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" fillcolor="#2f5496 [2404]" strokecolor="#1f3763 [1604]" strokeweight="1pt">
                   <v:stroke joinstyle="miter"/>
                   <v:textbox>
                     <w:txbxContent>
@@ -6882,7 +6920,7 @@
                     </w:txbxContent>
                   </v:textbox>
                 </v:oval>
-                <v:roundrect id="Rectangle: Rounded Corners 45" o:spid="_x0000_s1050" style="position:absolute;left:33909;top:190;width:23145;height:18669;visibility:visible;mso-wrap-style:square;v-text-anchor:middle" arcsize="10923f" o:gfxdata="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" fillcolor="#8eaadb [1940]" strokecolor="#1f3763 [1604]" strokeweight="1pt">
+                <v:roundrect id="Rectangle: Rounded Corners 45" o:spid="_x0000_s1050" style="position:absolute;left:33782;top:190;width:23146;height:18669;visibility:visible;mso-wrap-style:square;v-text-anchor:middle" arcsize="10923f" o:gfxdata="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" fillcolor="#8eaadb [1940]" strokecolor="#1f3763 [1604]" strokeweight="1pt">
                   <v:stroke joinstyle="miter"/>
                   <v:textbox>
                     <w:txbxContent>
@@ -6934,16 +6972,16 @@
                   <v:path arrowok="t" fillok="f" o:connecttype="none"/>
                   <o:lock v:ext="edit" shapetype="t"/>
                 </v:shapetype>
-                <v:shape id="Straight Arrow Connector 46" o:spid="_x0000_s1051" type="#_x0000_t32" style="position:absolute;left:30575;top:4000;width:3334;height:5525;visibility:visible;mso-wrap-style:square" o:connectortype="straight" o:gfxdata="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" strokecolor="#f4b083 [1941]" strokeweight=".5pt">
+                <v:shape id="Straight Arrow Connector 46" o:spid="_x0000_s1051" type="#_x0000_t32" style="position:absolute;left:30448;top:4000;width:3334;height:5525;visibility:visible;mso-wrap-style:square" o:connectortype="straight" o:gfxdata="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" strokecolor="#f4b083 [1941]" strokeweight=".5pt">
                   <v:stroke endarrow="block" joinstyle="miter"/>
                 </v:shape>
-                <v:shape id="Straight Arrow Connector 47" o:spid="_x0000_s1052" type="#_x0000_t32" style="position:absolute;left:30289;top:9525;width:3620;height:5429;flip:y;visibility:visible;mso-wrap-style:square" o:connectortype="straight" o:gfxdata="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" strokecolor="#f4b083 [1941]" strokeweight=".5pt">
+                <v:shape id="Straight Arrow Connector 47" o:spid="_x0000_s1052" type="#_x0000_t32" style="position:absolute;left:30163;top:9525;width:3619;height:5429;flip:y;visibility:visible;mso-wrap-style:square" o:connectortype="straight" o:gfxdata="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" strokecolor="#f4b083 [1941]" strokeweight=".5pt">
                   <v:stroke endarrow="block" joinstyle="miter"/>
                 </v:shape>
-                <v:shape id="Straight Arrow Connector 48" o:spid="_x0000_s1053" type="#_x0000_t32" style="position:absolute;left:14001;top:3995;width:2848;height:53;flip:y;visibility:visible;mso-wrap-style:square" o:connectortype="straight" o:gfxdata="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" strokecolor="#f4b083 [1941]" strokeweight=".5pt">
+                <v:shape id="Straight Arrow Connector 48" o:spid="_x0000_s1053" type="#_x0000_t32" style="position:absolute;left:13875;top:3995;width:2848;height:53;flip:y;visibility:visible;mso-wrap-style:square" o:connectortype="straight" o:gfxdata="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" strokecolor="#f4b083 [1941]" strokeweight=".5pt">
                   <v:stroke endarrow="block" joinstyle="miter"/>
                 </v:shape>
-                <v:shape id="Straight Arrow Connector 51" o:spid="_x0000_s1054" type="#_x0000_t32" style="position:absolute;left:14573;top:14625;width:2562;height:43;flip:y;visibility:visible;mso-wrap-style:square" o:connectortype="straight" o:gfxdata="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" strokecolor="#f4b083 [1941]" strokeweight=".5pt">
+                <v:shape id="Straight Arrow Connector 51" o:spid="_x0000_s1054" type="#_x0000_t32" style="position:absolute;left:14446;top:14625;width:2562;height:43;flip:y;visibility:visible;mso-wrap-style:square" o:connectortype="straight" o:gfxdata="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" strokecolor="#f4b083 [1941]" strokeweight=".5pt">
                   <v:stroke endarrow="block" joinstyle="miter"/>
                 </v:shape>
                 <w10:wrap type="tight" anchorx="margin"/>
@@ -6969,6 +7007,22 @@
       <w:pPr>
         <w:jc w:val="both"/>
       </w:pPr>
+    </w:p>
+    <w:p>
+      <w:pPr>
+        <w:pStyle w:val="ListParagraph"/>
+        <w:numPr>
+          <w:ilvl w:val="0"/>
+          <w:numId w:val="1"/>
+        </w:numPr>
+        <w:jc w:val="both"/>
+      </w:pPr>
+      <w:r>
+        <w:t xml:space="preserve">By considering circle detections, </w:t>
+      </w:r>
+      <w:r>
+        <w:t>our detector would more accurately identify dartboards if it only accepted detections from the Viola-Jones classifier found in the Hough circle detector.</w:t>
+      </w:r>
     </w:p>
     <w:p>
       <w:pPr>
@@ -7082,14 +7136,36 @@
                             <w:r>
                               <w:t xml:space="preserve">Figure </w:t>
                             </w:r>
-                            <w:fldSimple w:instr=" SEQ Figure \* ARABIC ">
-                              <w:r>
-                                <w:rPr>
-                                  <w:noProof/>
-                                </w:rPr>
-                                <w:t>1</w:t>
-                              </w:r>
-                            </w:fldSimple>
+                            <w:r>
+                              <w:rPr>
+                                <w:noProof/>
+                              </w:rPr>
+                              <w:fldChar w:fldCharType="begin"/>
+                            </w:r>
+                            <w:r>
+                              <w:rPr>
+                                <w:noProof/>
+                              </w:rPr>
+                              <w:instrText xml:space="preserve"> SEQ Figure \* ARABIC </w:instrText>
+                            </w:r>
+                            <w:r>
+                              <w:rPr>
+                                <w:noProof/>
+                              </w:rPr>
+                              <w:fldChar w:fldCharType="separate"/>
+                            </w:r>
+                            <w:r>
+                              <w:rPr>
+                                <w:noProof/>
+                              </w:rPr>
+                              <w:t>1</w:t>
+                            </w:r>
+                            <w:r>
+                              <w:rPr>
+                                <w:noProof/>
+                              </w:rPr>
+                              <w:fldChar w:fldCharType="end"/>
+                            </w:r>
                             <w:r>
                               <w:t>9: dart13.jpg</w:t>
                             </w:r>
@@ -7123,14 +7199,36 @@
                       <w:r>
                         <w:t xml:space="preserve">Figure </w:t>
                       </w:r>
-                      <w:fldSimple w:instr=" SEQ Figure \* ARABIC ">
-                        <w:r>
-                          <w:rPr>
-                            <w:noProof/>
-                          </w:rPr>
-                          <w:t>1</w:t>
-                        </w:r>
-                      </w:fldSimple>
+                      <w:r>
+                        <w:rPr>
+                          <w:noProof/>
+                        </w:rPr>
+                        <w:fldChar w:fldCharType="begin"/>
+                      </w:r>
+                      <w:r>
+                        <w:rPr>
+                          <w:noProof/>
+                        </w:rPr>
+                        <w:instrText xml:space="preserve"> SEQ Figure \* ARABIC </w:instrText>
+                      </w:r>
+                      <w:r>
+                        <w:rPr>
+                          <w:noProof/>
+                        </w:rPr>
+                        <w:fldChar w:fldCharType="separate"/>
+                      </w:r>
+                      <w:r>
+                        <w:rPr>
+                          <w:noProof/>
+                        </w:rPr>
+                        <w:t>1</w:t>
+                      </w:r>
+                      <w:r>
+                        <w:rPr>
+                          <w:noProof/>
+                        </w:rPr>
+                        <w:fldChar w:fldCharType="end"/>
+                      </w:r>
                       <w:r>
                         <w:t>9: dart13.jpg</w:t>
                       </w:r>
@@ -7254,14 +7352,36 @@
                             <w:r>
                               <w:t xml:space="preserve">Figure </w:t>
                             </w:r>
-                            <w:fldSimple w:instr=" SEQ Figure \* ARABIC ">
-                              <w:r>
-                                <w:rPr>
-                                  <w:noProof/>
-                                </w:rPr>
-                                <w:t>2</w:t>
-                              </w:r>
-                            </w:fldSimple>
+                            <w:r>
+                              <w:rPr>
+                                <w:noProof/>
+                              </w:rPr>
+                              <w:fldChar w:fldCharType="begin"/>
+                            </w:r>
+                            <w:r>
+                              <w:rPr>
+                                <w:noProof/>
+                              </w:rPr>
+                              <w:instrText xml:space="preserve"> SEQ Figure \* ARABIC </w:instrText>
+                            </w:r>
+                            <w:r>
+                              <w:rPr>
+                                <w:noProof/>
+                              </w:rPr>
+                              <w:fldChar w:fldCharType="separate"/>
+                            </w:r>
+                            <w:r>
+                              <w:rPr>
+                                <w:noProof/>
+                              </w:rPr>
+                              <w:t>2</w:t>
+                            </w:r>
+                            <w:r>
+                              <w:rPr>
+                                <w:noProof/>
+                              </w:rPr>
+                              <w:fldChar w:fldCharType="end"/>
+                            </w:r>
                             <w:r>
                               <w:t>0: dart15.jpg</w:t>
                             </w:r>
@@ -7295,14 +7415,36 @@
                       <w:r>
                         <w:t xml:space="preserve">Figure </w:t>
                       </w:r>
-                      <w:fldSimple w:instr=" SEQ Figure \* ARABIC ">
-                        <w:r>
-                          <w:rPr>
-                            <w:noProof/>
-                          </w:rPr>
-                          <w:t>2</w:t>
-                        </w:r>
-                      </w:fldSimple>
+                      <w:r>
+                        <w:rPr>
+                          <w:noProof/>
+                        </w:rPr>
+                        <w:fldChar w:fldCharType="begin"/>
+                      </w:r>
+                      <w:r>
+                        <w:rPr>
+                          <w:noProof/>
+                        </w:rPr>
+                        <w:instrText xml:space="preserve"> SEQ Figure \* ARABIC </w:instrText>
+                      </w:r>
+                      <w:r>
+                        <w:rPr>
+                          <w:noProof/>
+                        </w:rPr>
+                        <w:fldChar w:fldCharType="separate"/>
+                      </w:r>
+                      <w:r>
+                        <w:rPr>
+                          <w:noProof/>
+                        </w:rPr>
+                        <w:t>2</w:t>
+                      </w:r>
+                      <w:r>
+                        <w:rPr>
+                          <w:noProof/>
+                        </w:rPr>
+                        <w:fldChar w:fldCharType="end"/>
+                      </w:r>
                       <w:r>
                         <w:t>0: dart15.jpg</w:t>
                       </w:r>
@@ -7962,14 +8104,7 @@
                 <w:sz w:val="16"/>
                 <w:szCs w:val="16"/>
               </w:rPr>
-              <w:t>0.</w:t>
-            </w:r>
-            <w:r>
-              <w:rPr>
-                <w:sz w:val="16"/>
-                <w:szCs w:val="16"/>
-              </w:rPr>
-              <w:t>4</w:t>
+              <w:t>0.4</w:t>
             </w:r>
           </w:p>
         </w:tc>
@@ -8032,14 +8167,7 @@
                 <w:sz w:val="16"/>
                 <w:szCs w:val="16"/>
               </w:rPr>
-              <w:t>0.</w:t>
-            </w:r>
-            <w:r>
-              <w:rPr>
-                <w:sz w:val="16"/>
-                <w:szCs w:val="16"/>
-              </w:rPr>
-              <w:t>5</w:t>
+              <w:t>0.5</w:t>
             </w:r>
           </w:p>
         </w:tc>
@@ -8081,14 +8209,7 @@
                 <w:sz w:val="16"/>
                 <w:szCs w:val="16"/>
               </w:rPr>
-              <w:t>0.</w:t>
-            </w:r>
-            <w:r>
-              <w:rPr>
-                <w:sz w:val="16"/>
-                <w:szCs w:val="16"/>
-              </w:rPr>
-              <w:t>5</w:t>
+              <w:t>0.5</w:t>
             </w:r>
           </w:p>
         </w:tc>
@@ -8193,14 +8314,7 @@
                 <w:sz w:val="16"/>
                 <w:szCs w:val="16"/>
               </w:rPr>
-              <w:t>0.</w:t>
-            </w:r>
-            <w:r>
-              <w:rPr>
-                <w:sz w:val="16"/>
-                <w:szCs w:val="16"/>
-              </w:rPr>
-              <w:t>1</w:t>
+              <w:t>0.1</w:t>
             </w:r>
           </w:p>
         </w:tc>
@@ -8281,12 +8395,7 @@
         <w:jc w:val="both"/>
       </w:pPr>
       <w:r>
-        <w:t>For some of the images howev</w:t>
-      </w:r>
-      <w:bookmarkStart w:id="0" w:name="_GoBack"/>
-      <w:bookmarkEnd w:id="0"/>
-      <w:r>
-        <w:t>er, our new detector would actually accurately determine the position of the dartboards, but the bounding box it detected was much smaller than the ground truth, leading to an evaluation that it was a false detection.</w:t>
+        <w:t>For some of the images however, our new detector would actually accurately determine the position of the dartboards, but the bounding box it detected was much smaller than the ground truth, leading to an evaluation that it was a false detection.</w:t>
       </w:r>
     </w:p>
     <w:p>
@@ -8640,7 +8749,7 @@
   <w:abstractNum w:abstractNumId="0" w15:restartNumberingAfterBreak="0">
     <w:nsid w:val="14292457"/>
     <w:multiLevelType w:val="hybridMultilevel"/>
-    <w:tmpl w:val="A79488AE"/>
+    <w:tmpl w:val="BE008AEE"/>
     <w:lvl w:ilvl="0" w:tplc="08090001">
       <w:start w:val="1"/>
       <w:numFmt w:val="bullet"/>

</xml_diff>